<commit_message>
Update QandA and Geometry operator
</commit_message>
<xml_diff>
--- a/Algebra标注问题.docx
+++ b/Algebra标注问题.docx
@@ -67,7 +67,27 @@
           <w:sz w:val="24"/>
           <w:shd w:val="clear" w:color="auto" w:fill="FFFFFF"/>
         </w:rPr>
-        <w:t xml:space="preserve"> ( \sqrt{2}, \frac{1}{3} ).</w:t>
+        <w:t xml:space="preserve"> </w:t>
+      </w:r>
+      <w:proofErr w:type="gramStart"/>
+      <w:r>
+        <w:rPr>
+          <w:rFonts w:ascii="-apple-system" w:hAnsi="-apple-system" w:cs="-apple-system"/>
+          <w:color w:val="1F2328"/>
+          <w:sz w:val="24"/>
+          <w:shd w:val="clear" w:color="auto" w:fill="FFFFFF"/>
+        </w:rPr>
+        <w:t>( \</w:t>
+      </w:r>
+      <w:proofErr w:type="gramEnd"/>
+      <w:r>
+        <w:rPr>
+          <w:rFonts w:ascii="-apple-system" w:hAnsi="-apple-system" w:cs="-apple-system"/>
+          <w:color w:val="1F2328"/>
+          <w:sz w:val="24"/>
+          <w:shd w:val="clear" w:color="auto" w:fill="FFFFFF"/>
+        </w:rPr>
+        <w:t>sqrt{2}, \frac{1}{3} ).</w:t>
       </w:r>
     </w:p>
     <w:p>
@@ -106,7 +126,6 @@
     <w:p>
       <w:pPr>
         <w:rPr>
-          <w:rFonts w:hint="eastAsia"/>
           <w:color w:val="FF0000"/>
         </w:rPr>
       </w:pPr>
@@ -141,7 +160,15 @@
         <w:ind w:left="336"/>
       </w:pPr>
       <w:r>
-        <w:t>Example: The reciprocal of (4) is (\frac{1}{4}).</w:t>
+        <w:t>Example: The reciprocal of (4) is (\</w:t>
+      </w:r>
+      <w:proofErr w:type="gramStart"/>
+      <w:r>
+        <w:t>frac{</w:t>
+      </w:r>
+      <w:proofErr w:type="gramEnd"/>
+      <w:r>
+        <w:t>1}{4}).</w:t>
       </w:r>
     </w:p>
     <w:p>
@@ -186,7 +213,6 @@
     <w:p>
       <w:pPr>
         <w:rPr>
-          <w:rFonts w:hint="eastAsia"/>
           <w:color w:val="FF0000"/>
         </w:rPr>
       </w:pPr>
@@ -207,6 +233,7 @@
         </w:numPr>
         <w:spacing w:before="80" w:after="0"/>
       </w:pPr>
+      <w:proofErr w:type="spellStart"/>
       <w:r>
         <w:rPr>
           <w:rFonts w:ascii="-apple-system" w:hAnsi="-apple-system" w:cs="-apple-system"/>
@@ -217,6 +244,7 @@
         </w:rPr>
         <w:t>PolyDegree</w:t>
       </w:r>
+      <w:proofErr w:type="spellEnd"/>
       <w:r>
         <w:rPr>
           <w:rFonts w:ascii="-apple-system" w:hAnsi="-apple-system" w:cs="-apple-system"/>
@@ -224,57 +252,19 @@
           <w:sz w:val="24"/>
           <w:shd w:val="clear" w:color="auto" w:fill="FFFFFF"/>
         </w:rPr>
-        <w:t xml:space="preserve"> \in Integers : The highest power of the variable in the polynomial. For example, in 3x^4 + 2x + 5, the degree is 4.</w:t>
-      </w:r>
-    </w:p>
-    <w:p>
-      <w:pPr>
+        <w:t xml:space="preserve"> \in </w:t>
+      </w:r>
+      <w:proofErr w:type="gramStart"/>
+      <w:r>
         <w:rPr>
           <w:rFonts w:ascii="-apple-system" w:hAnsi="-apple-system" w:cs="-apple-system"/>
           <w:color w:val="1F2328"/>
           <w:sz w:val="24"/>
           <w:shd w:val="clear" w:color="auto" w:fill="FFFFFF"/>
         </w:rPr>
-      </w:pPr>
-      <w:r>
-        <w:t xml:space="preserve">   </w:t>
-      </w:r>
-      <w:r>
-        <w:t>这个也像是算子，输入是一个多项式，输出则是最高次幂。毕竟如果题目表述为</w:t>
-      </w:r>
-      <w:r>
-        <w:t xml:space="preserve"> "</w:t>
-      </w:r>
-      <w:r>
-        <w:t>已知多项式</w:t>
-      </w:r>
-      <w:r>
-        <w:t>A</w:t>
-      </w:r>
-      <w:r>
-        <w:t>的最高次幂为</w:t>
-      </w:r>
-      <w:r>
-        <w:t>a</w:t>
-      </w:r>
-      <w:r>
-        <w:t>，多项式</w:t>
-      </w:r>
-      <w:r>
-        <w:t>B</w:t>
-      </w:r>
-      <w:r>
-        <w:t>的最高次幂为</w:t>
-      </w:r>
-      <w:r>
-        <w:t>b"</w:t>
-      </w:r>
-      <w:r>
-        <w:t>，可以翻译为</w:t>
-      </w:r>
-      <w:r>
-        <w:t xml:space="preserve"> "A: </w:t>
-      </w:r>
+        <w:t>Integers :</w:t>
+      </w:r>
+      <w:proofErr w:type="gramEnd"/>
       <w:r>
         <w:rPr>
           <w:rFonts w:ascii="-apple-system" w:hAnsi="-apple-system" w:cs="-apple-system"/>
@@ -282,17 +272,139 @@
           <w:sz w:val="24"/>
           <w:shd w:val="clear" w:color="auto" w:fill="FFFFFF"/>
         </w:rPr>
-        <w:t>Polynomial; B: Polynomial; PolyDegree(A) = a; PolyDegree(B) = b"</w:t>
-      </w:r>
-    </w:p>
-    <w:p>
-      <w:pPr>
+        <w:t xml:space="preserve"> The highest power of the variable in the polynomial. For example, in 3x^4 + 2x + 5, the degree is 4.</w:t>
+      </w:r>
+    </w:p>
+    <w:p>
+      <w:pPr>
+        <w:rPr>
+          <w:rFonts w:ascii="-apple-system" w:hAnsi="-apple-system" w:cs="-apple-system" w:hint="eastAsia"/>
+          <w:color w:val="1F2328"/>
+          <w:sz w:val="24"/>
+          <w:shd w:val="clear" w:color="auto" w:fill="FFFFFF"/>
+        </w:rPr>
+      </w:pPr>
+      <w:r>
+        <w:t xml:space="preserve">   </w:t>
+      </w:r>
+      <w:r>
+        <w:t>这个也像是算子，输入是一个多项式，输出则是最高次</w:t>
+      </w:r>
+      <w:proofErr w:type="gramStart"/>
+      <w:r>
+        <w:t>幂</w:t>
+      </w:r>
+      <w:proofErr w:type="gramEnd"/>
+      <w:r>
+        <w:t>。毕竟如果题目表述为</w:t>
+      </w:r>
+      <w:r>
+        <w:t xml:space="preserve"> "</w:t>
+      </w:r>
+      <w:r>
+        <w:t>已知多项式</w:t>
+      </w:r>
+      <w:r>
+        <w:t>A</w:t>
+      </w:r>
+      <w:r>
+        <w:t>的最高次</w:t>
+      </w:r>
+      <w:proofErr w:type="gramStart"/>
+      <w:r>
+        <w:t>幂</w:t>
+      </w:r>
+      <w:proofErr w:type="gramEnd"/>
+      <w:r>
+        <w:t>为</w:t>
+      </w:r>
+      <w:r>
+        <w:t>a</w:t>
+      </w:r>
+      <w:r>
+        <w:t>，多项式</w:t>
+      </w:r>
+      <w:r>
+        <w:t>B</w:t>
+      </w:r>
+      <w:r>
+        <w:t>的最高次</w:t>
+      </w:r>
+      <w:proofErr w:type="gramStart"/>
+      <w:r>
+        <w:t>幂</w:t>
+      </w:r>
+      <w:proofErr w:type="gramEnd"/>
+      <w:r>
+        <w:t>为</w:t>
+      </w:r>
+      <w:r>
+        <w:t>b"</w:t>
+      </w:r>
+      <w:r>
+        <w:t>，可以翻译为</w:t>
+      </w:r>
+      <w:r>
+        <w:t xml:space="preserve"> "A: </w:t>
+      </w:r>
+      <w:r>
         <w:rPr>
           <w:rFonts w:ascii="-apple-system" w:hAnsi="-apple-system" w:cs="-apple-system"/>
           <w:color w:val="1F2328"/>
           <w:sz w:val="24"/>
           <w:shd w:val="clear" w:color="auto" w:fill="FFFFFF"/>
         </w:rPr>
+        <w:t xml:space="preserve">Polynomial; B: Polynomial; </w:t>
+      </w:r>
+      <w:proofErr w:type="spellStart"/>
+      <w:r>
+        <w:rPr>
+          <w:rFonts w:ascii="-apple-system" w:hAnsi="-apple-system" w:cs="-apple-system"/>
+          <w:color w:val="1F2328"/>
+          <w:sz w:val="24"/>
+          <w:shd w:val="clear" w:color="auto" w:fill="FFFFFF"/>
+        </w:rPr>
+        <w:t>PolyDegree</w:t>
+      </w:r>
+      <w:proofErr w:type="spellEnd"/>
+      <w:r>
+        <w:rPr>
+          <w:rFonts w:ascii="-apple-system" w:hAnsi="-apple-system" w:cs="-apple-system"/>
+          <w:color w:val="1F2328"/>
+          <w:sz w:val="24"/>
+          <w:shd w:val="clear" w:color="auto" w:fill="FFFFFF"/>
+        </w:rPr>
+        <w:t xml:space="preserve">(A) = a; </w:t>
+      </w:r>
+      <w:proofErr w:type="spellStart"/>
+      <w:r>
+        <w:rPr>
+          <w:rFonts w:ascii="-apple-system" w:hAnsi="-apple-system" w:cs="-apple-system"/>
+          <w:color w:val="1F2328"/>
+          <w:sz w:val="24"/>
+          <w:shd w:val="clear" w:color="auto" w:fill="FFFFFF"/>
+        </w:rPr>
+        <w:t>PolyDegree</w:t>
+      </w:r>
+      <w:proofErr w:type="spellEnd"/>
+      <w:r>
+        <w:rPr>
+          <w:rFonts w:ascii="-apple-system" w:hAnsi="-apple-system" w:cs="-apple-system"/>
+          <w:color w:val="1F2328"/>
+          <w:sz w:val="24"/>
+          <w:shd w:val="clear" w:color="auto" w:fill="FFFFFF"/>
+        </w:rPr>
+        <w:t>(B) = b"</w:t>
+      </w:r>
+    </w:p>
+    <w:p>
+      <w:pPr>
+        <w:rPr>
+          <w:rFonts w:ascii="-apple-system" w:hAnsi="-apple-system" w:cs="-apple-system" w:hint="eastAsia"/>
+          <w:color w:val="1F2328"/>
+          <w:sz w:val="24"/>
+          <w:shd w:val="clear" w:color="auto" w:fill="FFFFFF"/>
+        </w:rPr>
       </w:pPr>
     </w:p>
     <w:p>
@@ -339,14 +451,24 @@
           <w:numId w:val="7"/>
         </w:numPr>
       </w:pPr>
+      <w:proofErr w:type="spellStart"/>
       <w:r>
         <w:rPr>
           <w:b/>
         </w:rPr>
         <w:t>Polyroots</w:t>
       </w:r>
-      <w:r>
-        <w:t xml:space="preserve"> \in Number: The values of the variable that make the polynomial equal to zero. Ex(x^2- 5x + 6 has two roots x = 2 and x = 3)</w:t>
+      <w:proofErr w:type="spellEnd"/>
+      <w:r>
+        <w:t xml:space="preserve"> \in Number: The values of the variable that make the polynomial equal to zero. </w:t>
+      </w:r>
+      <w:proofErr w:type="gramStart"/>
+      <w:r>
+        <w:t>Ex(</w:t>
+      </w:r>
+      <w:proofErr w:type="gramEnd"/>
+      <w:r>
+        <w:t>x^2- 5x + 6 has two roots x = 2 and x = 3)</w:t>
       </w:r>
     </w:p>
     <w:p>
@@ -372,12 +494,14 @@
           <w:numId w:val="7"/>
         </w:numPr>
       </w:pPr>
+      <w:proofErr w:type="spellStart"/>
       <w:r>
         <w:rPr>
           <w:b/>
         </w:rPr>
         <w:t>PolynomialTerm</w:t>
       </w:r>
+      <w:proofErr w:type="spellEnd"/>
       <w:r>
         <w:t xml:space="preserve"> \in Polynomial: Each individual part of a polynomial separated by addition or subtraction.</w:t>
       </w:r>
@@ -406,8 +530,13 @@
         </w:rPr>
         <w:t xml:space="preserve">Polynomial; </w:t>
       </w:r>
-      <w:r>
-        <w:t xml:space="preserve">PolynomialTerm(A) = {(3x^2 + 4x + 5), (3x^2), (4x), (5)}" </w:t>
+      <w:proofErr w:type="spellStart"/>
+      <w:r>
+        <w:t>PolynomialTerm</w:t>
+      </w:r>
+      <w:proofErr w:type="spellEnd"/>
+      <w:r>
+        <w:t xml:space="preserve">(A) = {(3x^2 + 4x + 5), (3x^2), (4x), (5)}" </w:t>
       </w:r>
       <w:r>
         <w:t>来表示</w:t>
@@ -420,14 +549,24 @@
           <w:numId w:val="7"/>
         </w:numPr>
       </w:pPr>
+      <w:proofErr w:type="spellStart"/>
       <w:r>
         <w:rPr>
           <w:b/>
         </w:rPr>
         <w:t>ConstantTerm</w:t>
       </w:r>
-      <w:r>
-        <w:t xml:space="preserve"> \in PolynomialTerm: A term in the polynomial with a degree of 0, representing a fixed value.</w:t>
+      <w:proofErr w:type="spellEnd"/>
+      <w:r>
+        <w:t xml:space="preserve"> \in </w:t>
+      </w:r>
+      <w:proofErr w:type="spellStart"/>
+      <w:r>
+        <w:t>PolynomialTerm</w:t>
+      </w:r>
+      <w:proofErr w:type="spellEnd"/>
+      <w:r>
+        <w:t>: A term in the polynomial with a degree of 0, representing a fixed value.</w:t>
       </w:r>
     </w:p>
     <w:p>
@@ -457,7 +596,15 @@
         <w:t>Rational Root</w:t>
       </w:r>
       <w:r>
-        <w:t xml:space="preserve"> \in Polyroots: A root of the polynomial that can be expressed as a fraction of integers.</w:t>
+        <w:t xml:space="preserve"> \in </w:t>
+      </w:r>
+      <w:proofErr w:type="spellStart"/>
+      <w:r>
+        <w:t>Polyroots</w:t>
+      </w:r>
+      <w:proofErr w:type="spellEnd"/>
+      <w:r>
+        <w:t>: A root of the polynomial that can be expressed as a fraction of integers.</w:t>
       </w:r>
     </w:p>
     <w:p>
@@ -487,15 +634,31 @@
         <w:t>Irrational Root</w:t>
       </w:r>
       <w:r>
-        <w:t xml:space="preserve"> \in Polyroots: A root of the polynomial that cannot be expressed as a fraction.</w:t>
-      </w:r>
-    </w:p>
-    <w:p>
-      <w:pPr>
-        <w:ind w:left="336"/>
-      </w:pPr>
-      <w:r>
-        <w:t>Example: The roots of (x^2 - 2 = 0) are (x = \pm \sqrt{2}), which are irrational.</w:t>
+        <w:t xml:space="preserve"> \in </w:t>
+      </w:r>
+      <w:proofErr w:type="spellStart"/>
+      <w:r>
+        <w:t>Polyroots</w:t>
+      </w:r>
+      <w:proofErr w:type="spellEnd"/>
+      <w:r>
+        <w:t>: A root of the polynomial that cannot be expressed as a fraction.</w:t>
+      </w:r>
+    </w:p>
+    <w:p>
+      <w:pPr>
+        <w:ind w:left="336"/>
+      </w:pPr>
+      <w:r>
+        <w:t>Example: The roots of (x^2 - 2 = 0) are (x = \pm \</w:t>
+      </w:r>
+      <w:proofErr w:type="gramStart"/>
+      <w:r>
+        <w:t>sqrt{</w:t>
+      </w:r>
+      <w:proofErr w:type="gramEnd"/>
+      <w:r>
+        <w:t>2}), which are irrational.</w:t>
       </w:r>
     </w:p>
     <w:p>
@@ -577,7 +740,15 @@
         <w:t>Critical Point</w:t>
       </w:r>
       <w:r>
-        <w:t xml:space="preserve"> \in Polyroots: A value of the variable where the derivative of the polynomial equals zero.</w:t>
+        <w:t xml:space="preserve"> \in </w:t>
+      </w:r>
+      <w:proofErr w:type="spellStart"/>
+      <w:r>
+        <w:t>Polyroots</w:t>
+      </w:r>
+      <w:proofErr w:type="spellEnd"/>
+      <w:r>
+        <w:t>: A value of the variable where the derivative of the polynomial equals zero.</w:t>
       </w:r>
     </w:p>
     <w:p>
@@ -591,16 +762,15 @@
     <w:p/>
     <w:p>
       <w:pPr>
+        <w:rPr>
+          <w:color w:val="FF0000"/>
+        </w:rPr>
+      </w:pPr>
+      <w:r>
         <w:rPr>
           <w:rFonts w:hint="eastAsia"/>
           <w:color w:val="FF0000"/>
         </w:rPr>
-      </w:pPr>
-      <w:r>
-        <w:rPr>
-          <w:rFonts w:hint="eastAsia"/>
-          <w:color w:val="FF0000"/>
-        </w:rPr>
         <w:t>已解决</w:t>
       </w:r>
     </w:p>
@@ -620,7 +790,21 @@
           <w:color w:val="DE3C36"/>
         </w:rPr>
         <w:lastRenderedPageBreak/>
-        <w:t>这些问题可以待初步构建完成后整体讨论</w:t>
+        <w:t>这些问题可以</w:t>
+      </w:r>
+      <w:proofErr w:type="gramStart"/>
+      <w:r>
+        <w:rPr>
+          <w:color w:val="DE3C36"/>
+        </w:rPr>
+        <w:t>待初步</w:t>
+      </w:r>
+      <w:proofErr w:type="gramEnd"/>
+      <w:r>
+        <w:rPr>
+          <w:color w:val="DE3C36"/>
+        </w:rPr>
+        <w:t>构建完成后整体讨论</w:t>
       </w:r>
     </w:p>
     <w:p/>
@@ -643,8 +827,13 @@
         <w:t>正整数</w:t>
       </w:r>
       <w:r>
-        <w:t xml:space="preserve"> PositiveIntegers</w:t>
-      </w:r>
+        <w:t xml:space="preserve"> </w:t>
+      </w:r>
+      <w:proofErr w:type="spellStart"/>
+      <w:r>
+        <w:t>PositiveIntegers</w:t>
+      </w:r>
+      <w:proofErr w:type="spellEnd"/>
     </w:p>
     <w:p>
       <w:pPr>
@@ -662,6 +851,7 @@
       <w:r>
         <w:t xml:space="preserve"> </w:t>
       </w:r>
+      <w:proofErr w:type="spellStart"/>
       <w:r>
         <w:rPr>
           <w:rFonts w:ascii="-apple-system" w:hAnsi="-apple-system" w:cs="-apple-system"/>
@@ -669,6 +859,7 @@
         </w:rPr>
         <w:t>PiecewiseFunction</w:t>
       </w:r>
+      <w:proofErr w:type="spellEnd"/>
     </w:p>
     <w:p/>
     <w:p>
@@ -701,7 +892,15 @@
         </w:numPr>
       </w:pPr>
       <w:r>
-        <w:t>对数字进行向上取整或者向下取整</w:t>
+        <w:t>对数字进行向上取</w:t>
+      </w:r>
+      <w:proofErr w:type="gramStart"/>
+      <w:r>
+        <w:t>整或者</w:t>
+      </w:r>
+      <w:proofErr w:type="gramEnd"/>
+      <w:r>
+        <w:t>向下取整</w:t>
       </w:r>
       <w:r>
         <w:t xml:space="preserve"> </w:t>
@@ -711,17 +910,53 @@
       <w:pPr>
         <w:ind w:left="336"/>
       </w:pPr>
-      <w:r>
-        <w:t>Get_Number_Floor(Number) -&gt; Integar</w:t>
-      </w:r>
-    </w:p>
-    <w:p>
-      <w:pPr>
-        <w:ind w:left="336"/>
-      </w:pPr>
-      <w:r>
-        <w:t>Get_Number_Ceil(Number) -&gt; Integar</w:t>
-      </w:r>
+      <w:proofErr w:type="spellStart"/>
+      <w:r>
+        <w:t>Get_Number_</w:t>
+      </w:r>
+      <w:proofErr w:type="gramStart"/>
+      <w:r>
+        <w:t>Floor</w:t>
+      </w:r>
+      <w:proofErr w:type="spellEnd"/>
+      <w:r>
+        <w:t>(</w:t>
+      </w:r>
+      <w:proofErr w:type="gramEnd"/>
+      <w:r>
+        <w:t xml:space="preserve">Number) -&gt; </w:t>
+      </w:r>
+      <w:proofErr w:type="spellStart"/>
+      <w:r>
+        <w:t>Integar</w:t>
+      </w:r>
+      <w:proofErr w:type="spellEnd"/>
+    </w:p>
+    <w:p>
+      <w:pPr>
+        <w:ind w:left="336"/>
+      </w:pPr>
+      <w:proofErr w:type="spellStart"/>
+      <w:r>
+        <w:t>Get_Number_</w:t>
+      </w:r>
+      <w:proofErr w:type="gramStart"/>
+      <w:r>
+        <w:t>Ceil</w:t>
+      </w:r>
+      <w:proofErr w:type="spellEnd"/>
+      <w:r>
+        <w:t>(</w:t>
+      </w:r>
+      <w:proofErr w:type="gramEnd"/>
+      <w:r>
+        <w:t xml:space="preserve">Number) -&gt; </w:t>
+      </w:r>
+      <w:proofErr w:type="spellStart"/>
+      <w:r>
+        <w:t>Integar</w:t>
+      </w:r>
+      <w:proofErr w:type="spellEnd"/>
     </w:p>
     <w:p/>
     <w:p>
@@ -750,15 +985,14 @@
     <w:p>
       <w:pPr>
         <w:rPr>
+          <w:color w:val="FF0000"/>
+        </w:rPr>
+      </w:pPr>
+      <w:r>
+        <w:rPr>
           <w:rFonts w:hint="eastAsia"/>
           <w:color w:val="FF0000"/>
         </w:rPr>
-      </w:pPr>
-      <w:r>
-        <w:rPr>
-          <w:rFonts w:hint="eastAsia"/>
-          <w:color w:val="FF0000"/>
-        </w:rPr>
         <w:t>已解决</w:t>
       </w:r>
     </w:p>
@@ -779,6 +1013,7 @@
         </w:rPr>
         <w:t>所有方程、函数、多项式都是一个抽象的概念，在题目中才会有具体的</w:t>
       </w:r>
+      <w:proofErr w:type="gramStart"/>
       <w:r>
         <w:rPr>
           <w:b/>
@@ -787,6 +1022,7 @@
         </w:rPr>
         <w:t>”</w:t>
       </w:r>
+      <w:proofErr w:type="gramEnd"/>
       <w:r>
         <w:rPr>
           <w:b/>
@@ -795,6 +1031,7 @@
         </w:rPr>
         <w:t>表达式</w:t>
       </w:r>
+      <w:proofErr w:type="gramStart"/>
       <w:r>
         <w:rPr>
           <w:b/>
@@ -803,6 +1040,7 @@
         </w:rPr>
         <w:t>“</w:t>
       </w:r>
+      <w:proofErr w:type="gramEnd"/>
       <w:r>
         <w:rPr>
           <w:b/>
@@ -843,6 +1081,7 @@
         </w:rPr>
         <w:t>，所以最好有个算子专门表达这个</w:t>
       </w:r>
+      <w:proofErr w:type="gramStart"/>
       <w:r>
         <w:rPr>
           <w:b/>
@@ -851,6 +1090,7 @@
         </w:rPr>
         <w:t>”</w:t>
       </w:r>
+      <w:proofErr w:type="gramEnd"/>
       <w:r>
         <w:rPr>
           <w:b/>
@@ -1082,20 +1322,30 @@
           <w:shd w:val="clear" w:color="auto" w:fill="FFFF00"/>
         </w:rPr>
       </w:pPr>
+      <w:proofErr w:type="spellStart"/>
       <w:r>
         <w:rPr>
           <w:b/>
           <w:color w:val="DE3C36"/>
           <w:shd w:val="clear" w:color="auto" w:fill="FFFF00"/>
         </w:rPr>
-        <w:t>Get_xxx_Expression( Union[Function, Formula, Equation]) -&gt; Expression</w:t>
-      </w:r>
+        <w:t>Get_xxx_Expression</w:t>
+      </w:r>
+      <w:proofErr w:type="spellEnd"/>
       <w:r>
         <w:rPr>
           <w:b/>
           <w:color w:val="DE3C36"/>
           <w:shd w:val="clear" w:color="auto" w:fill="FFFF00"/>
         </w:rPr>
+        <w:t>( Union[Function, Formula, Equation]) -&gt; Expression</w:t>
+      </w:r>
+      <w:r>
+        <w:rPr>
+          <w:b/>
+          <w:color w:val="DE3C36"/>
+          <w:shd w:val="clear" w:color="auto" w:fill="FFFF00"/>
+        </w:rPr>
         <w:t>获取实例表达式</w:t>
       </w:r>
     </w:p>
@@ -1107,20 +1357,30 @@
           <w:shd w:val="clear" w:color="auto" w:fill="FFFF00"/>
         </w:rPr>
       </w:pPr>
+      <w:proofErr w:type="spellStart"/>
       <w:r>
         <w:rPr>
           <w:b/>
           <w:color w:val="DE3C36"/>
           <w:shd w:val="clear" w:color="auto" w:fill="FFFF00"/>
         </w:rPr>
-        <w:t>Get_xxx_Variable(Union[Function, Formula, Equation]) -&gt; Set(Variable)</w:t>
-      </w:r>
+        <w:t>Get_xxx_Variable</w:t>
+      </w:r>
+      <w:proofErr w:type="spellEnd"/>
       <w:r>
         <w:rPr>
           <w:b/>
           <w:color w:val="DE3C36"/>
           <w:shd w:val="clear" w:color="auto" w:fill="FFFF00"/>
         </w:rPr>
+        <w:t>(Union[Function, Formula, Equation]) -&gt; Set(Variable)</w:t>
+      </w:r>
+      <w:r>
+        <w:rPr>
+          <w:b/>
+          <w:color w:val="DE3C36"/>
+          <w:shd w:val="clear" w:color="auto" w:fill="FFFF00"/>
+        </w:rPr>
         <w:t>获取变量集合</w:t>
       </w:r>
     </w:p>
@@ -1132,13 +1392,23 @@
           <w:shd w:val="clear" w:color="auto" w:fill="FFFF00"/>
         </w:rPr>
       </w:pPr>
+      <w:proofErr w:type="spellStart"/>
       <w:r>
         <w:rPr>
           <w:b/>
           <w:color w:val="DE3C36"/>
           <w:shd w:val="clear" w:color="auto" w:fill="FFFF00"/>
         </w:rPr>
-        <w:t>Get_xxx_Value(Union[Function, Formula], Variable</w:t>
+        <w:t>Get_xxx_Value</w:t>
+      </w:r>
+      <w:proofErr w:type="spellEnd"/>
+      <w:r>
+        <w:rPr>
+          <w:b/>
+          <w:color w:val="DE3C36"/>
+          <w:shd w:val="clear" w:color="auto" w:fill="FFFF00"/>
+        </w:rPr>
+        <w:t>(Union[Function, Formula], Variable</w:t>
       </w:r>
       <w:r>
         <w:rPr>
@@ -1264,9 +1534,11 @@
       <w:pPr>
         <w:ind w:left="336"/>
       </w:pPr>
+      <w:proofErr w:type="gramStart"/>
       <w:r>
         <w:t>g:Function</w:t>
       </w:r>
+      <w:proofErr w:type="gramEnd"/>
     </w:p>
     <w:p>
       <w:pPr>
@@ -1277,20 +1549,70 @@
           <w:sz w:val="24"/>
         </w:rPr>
       </w:pPr>
-      <w:r>
-        <w:t>Get_Function_Variable(g) = {x}</w:t>
+      <w:proofErr w:type="spellStart"/>
+      <w:r>
+        <w:t>Get_Function_Variable</w:t>
+      </w:r>
+      <w:proofErr w:type="spellEnd"/>
+      <w:r>
+        <w:t>(g) = {x}</w:t>
       </w:r>
       <w:r>
         <w:br/>
-        <w:t xml:space="preserve">Get_Function_Expression(g) = {(-x, </w:t>
-      </w:r>
+      </w:r>
+      <w:proofErr w:type="spellStart"/>
+      <w:r>
+        <w:t>Get_Function_Expression</w:t>
+      </w:r>
+      <w:proofErr w:type="spellEnd"/>
+      <w:r>
+        <w:t xml:space="preserve">(g) = {(-x, </w:t>
+      </w:r>
+      <w:proofErr w:type="spellStart"/>
+      <w:proofErr w:type="gramStart"/>
       <w:r>
         <w:rPr>
           <w:rFonts w:ascii="-apple-system" w:hAnsi="-apple-system" w:cs="-apple-system"/>
           <w:color w:val="1F2328"/>
           <w:sz w:val="24"/>
         </w:rPr>
-        <w:t>Is_LessOrEqualThan(x,0)), (2*x-41, Is_GreaterThan(x,0)}</w:t>
+        <w:t>Is</w:t>
+      </w:r>
+      <w:proofErr w:type="gramEnd"/>
+      <w:r>
+        <w:rPr>
+          <w:rFonts w:ascii="-apple-system" w:hAnsi="-apple-system" w:cs="-apple-system"/>
+          <w:color w:val="1F2328"/>
+          <w:sz w:val="24"/>
+        </w:rPr>
+        <w:t>_LessOrEqualThan</w:t>
+      </w:r>
+      <w:proofErr w:type="spellEnd"/>
+      <w:r>
+        <w:rPr>
+          <w:rFonts w:ascii="-apple-system" w:hAnsi="-apple-system" w:cs="-apple-system"/>
+          <w:color w:val="1F2328"/>
+          <w:sz w:val="24"/>
+        </w:rPr>
+        <w:t xml:space="preserve">(x,0)), (2*x-41, </w:t>
+      </w:r>
+      <w:proofErr w:type="spellStart"/>
+      <w:r>
+        <w:rPr>
+          <w:rFonts w:ascii="-apple-system" w:hAnsi="-apple-system" w:cs="-apple-system"/>
+          <w:color w:val="1F2328"/>
+          <w:sz w:val="24"/>
+        </w:rPr>
+        <w:t>Is_GreaterThan</w:t>
+      </w:r>
+      <w:proofErr w:type="spellEnd"/>
+      <w:r>
+        <w:rPr>
+          <w:rFonts w:ascii="-apple-system" w:hAnsi="-apple-system" w:cs="-apple-system"/>
+          <w:color w:val="1F2328"/>
+          <w:sz w:val="24"/>
+        </w:rPr>
+        <w:t>(x,0)}</w:t>
       </w:r>
     </w:p>
     <w:p>
@@ -1377,6 +1699,7 @@
         </w:rPr>
         <w:t>我标注的时候采用的第二种方法。新增</w:t>
       </w:r>
+      <w:proofErr w:type="spellStart"/>
       <w:r>
         <w:rPr>
           <w:rFonts w:ascii="-apple-system" w:hAnsi="-apple-system" w:cs="-apple-system"/>
@@ -1385,6 +1708,7 @@
         </w:rPr>
         <w:t>PiecewiseFunction</w:t>
       </w:r>
+      <w:proofErr w:type="spellEnd"/>
       <w:r>
         <w:rPr>
           <w:rFonts w:ascii="-apple-system" w:hAnsi="-apple-system" w:cs="-apple-system"/>
@@ -1431,27 +1755,83 @@
           <w:color w:val="000000"/>
         </w:rPr>
       </w:pPr>
+      <w:proofErr w:type="spellStart"/>
       <w:r>
         <w:rPr>
           <w:color w:val="000000"/>
         </w:rPr>
-        <w:t>Get_Function_Expression(f: Function) -&gt; Expression</w:t>
-      </w:r>
-    </w:p>
-    <w:p>
-      <w:pPr>
-        <w:ind w:left="336"/>
-      </w:pPr>
-      <w:r>
-        <w:t>Get_Function_Variable(f: Function) -&gt; Set(Variable)</w:t>
-      </w:r>
-    </w:p>
-    <w:p>
-      <w:pPr>
-        <w:ind w:left="336"/>
-      </w:pPr>
-      <w:r>
-        <w:t>Get_Function_Value(f: Function, {Variable: Numebr}) -&gt; Number</w:t>
+        <w:t>Get_Function_</w:t>
+      </w:r>
+      <w:proofErr w:type="gramStart"/>
+      <w:r>
+        <w:rPr>
+          <w:color w:val="000000"/>
+        </w:rPr>
+        <w:t>Expression</w:t>
+      </w:r>
+      <w:proofErr w:type="spellEnd"/>
+      <w:r>
+        <w:rPr>
+          <w:color w:val="000000"/>
+        </w:rPr>
+        <w:t>(</w:t>
+      </w:r>
+      <w:proofErr w:type="gramEnd"/>
+      <w:r>
+        <w:rPr>
+          <w:color w:val="000000"/>
+        </w:rPr>
+        <w:t>f: Function) -&gt; Expression</w:t>
+      </w:r>
+    </w:p>
+    <w:p>
+      <w:pPr>
+        <w:ind w:left="336"/>
+      </w:pPr>
+      <w:proofErr w:type="spellStart"/>
+      <w:r>
+        <w:t>Get_Function_</w:t>
+      </w:r>
+      <w:proofErr w:type="gramStart"/>
+      <w:r>
+        <w:t>Variable</w:t>
+      </w:r>
+      <w:proofErr w:type="spellEnd"/>
+      <w:r>
+        <w:t>(</w:t>
+      </w:r>
+      <w:proofErr w:type="gramEnd"/>
+      <w:r>
+        <w:t>f: Function) -&gt; Set(Variable)</w:t>
+      </w:r>
+    </w:p>
+    <w:p>
+      <w:pPr>
+        <w:ind w:left="336"/>
+      </w:pPr>
+      <w:proofErr w:type="spellStart"/>
+      <w:r>
+        <w:t>Get_Function_</w:t>
+      </w:r>
+      <w:proofErr w:type="gramStart"/>
+      <w:r>
+        <w:t>Value</w:t>
+      </w:r>
+      <w:proofErr w:type="spellEnd"/>
+      <w:r>
+        <w:t>(</w:t>
+      </w:r>
+      <w:proofErr w:type="gramEnd"/>
+      <w:r>
+        <w:t xml:space="preserve">f: Function, {Variable: </w:t>
+      </w:r>
+      <w:proofErr w:type="spellStart"/>
+      <w:r>
+        <w:t>Numebr</w:t>
+      </w:r>
+      <w:proofErr w:type="spellEnd"/>
+      <w:r>
+        <w:t>}) -&gt; Number</w:t>
       </w:r>
     </w:p>
     <w:p>
@@ -1487,8 +1867,21 @@
       <w:pPr>
         <w:ind w:left="336"/>
       </w:pPr>
-      <w:r>
-        <w:t xml:space="preserve">Get_Function_NestExpression(f: Function, g: Function) -&gt; </w:t>
+      <w:proofErr w:type="spellStart"/>
+      <w:r>
+        <w:t>Get_Function_</w:t>
+      </w:r>
+      <w:proofErr w:type="gramStart"/>
+      <w:r>
+        <w:t>NestExpression</w:t>
+      </w:r>
+      <w:proofErr w:type="spellEnd"/>
+      <w:r>
+        <w:t>(</w:t>
+      </w:r>
+      <w:proofErr w:type="gramEnd"/>
+      <w:r>
+        <w:t xml:space="preserve">f: Function, g: Function) -&gt; </w:t>
       </w:r>
       <w:r>
         <w:rPr>
@@ -1528,17 +1921,39 @@
           <w:color w:val="000000"/>
         </w:rPr>
       </w:pPr>
+      <w:proofErr w:type="spellStart"/>
       <w:r>
         <w:rPr>
           <w:color w:val="000000"/>
         </w:rPr>
         <w:lastRenderedPageBreak/>
-        <w:t>Get_Equation_Expression(q:Equation) -&gt; Expression (</w:t>
-      </w:r>
+        <w:t>Get_Equation_Expression</w:t>
+      </w:r>
+      <w:proofErr w:type="spellEnd"/>
       <w:r>
         <w:rPr>
           <w:color w:val="000000"/>
         </w:rPr>
+        <w:t>(</w:t>
+      </w:r>
+      <w:proofErr w:type="spellStart"/>
+      <w:r>
+        <w:rPr>
+          <w:color w:val="000000"/>
+        </w:rPr>
+        <w:t>q:Equation</w:t>
+      </w:r>
+      <w:proofErr w:type="spellEnd"/>
+      <w:r>
+        <w:rPr>
+          <w:color w:val="000000"/>
+        </w:rPr>
+        <w:t>) -&gt; Expression (</w:t>
+      </w:r>
+      <w:r>
+        <w:rPr>
+          <w:color w:val="000000"/>
+        </w:rPr>
         <w:t>这里不太确定其类型）</w:t>
       </w:r>
     </w:p>
@@ -1546,8 +1961,18 @@
       <w:pPr>
         <w:ind w:left="336"/>
       </w:pPr>
-      <w:r>
-        <w:t>Get_Equation_Variable(q</w:t>
+      <w:proofErr w:type="spellStart"/>
+      <w:r>
+        <w:t>Get_Equation_Variable</w:t>
+      </w:r>
+      <w:proofErr w:type="spellEnd"/>
+      <w:r>
+        <w:t>(</w:t>
+      </w:r>
+      <w:proofErr w:type="spellStart"/>
+      <w:proofErr w:type="gramStart"/>
+      <w:r>
+        <w:t>q</w:t>
       </w:r>
       <w:r>
         <w:rPr>
@@ -1555,6 +1980,8 @@
         </w:rPr>
         <w:t>:Equation</w:t>
       </w:r>
+      <w:proofErr w:type="spellEnd"/>
+      <w:proofErr w:type="gramEnd"/>
       <w:r>
         <w:t>) -&gt; Set(Variable)</w:t>
       </w:r>
@@ -1582,13 +2009,7 @@
       </w:r>
     </w:p>
     <w:p/>
-    <w:p>
-      <w:pPr>
-        <w:rPr>
-          <w:rFonts w:hint="eastAsia"/>
-        </w:rPr>
-      </w:pPr>
-    </w:p>
+    <w:p/>
     <w:p>
       <w:pPr>
         <w:numPr>
@@ -1596,8 +2017,37 @@
           <w:numId w:val="3"/>
         </w:numPr>
       </w:pPr>
-      <w:r>
-        <w:t>Get_Relation(a: Union[Number,Variable], b: Set(Union[Number,Variable])) -&gt; Formula</w:t>
+      <w:proofErr w:type="spellStart"/>
+      <w:r>
+        <w:t>Get_</w:t>
+      </w:r>
+      <w:proofErr w:type="gramStart"/>
+      <w:r>
+        <w:t>Relation</w:t>
+      </w:r>
+      <w:proofErr w:type="spellEnd"/>
+      <w:r>
+        <w:t>(</w:t>
+      </w:r>
+      <w:proofErr w:type="gramEnd"/>
+      <w:r>
+        <w:t>a: Union[</w:t>
+      </w:r>
+      <w:proofErr w:type="spellStart"/>
+      <w:r>
+        <w:t>Number,Variable</w:t>
+      </w:r>
+      <w:proofErr w:type="spellEnd"/>
+      <w:r>
+        <w:t>], b: Set(Union[</w:t>
+      </w:r>
+      <w:proofErr w:type="spellStart"/>
+      <w:r>
+        <w:t>Number,Variable</w:t>
+      </w:r>
+      <w:proofErr w:type="spellEnd"/>
+      <w:r>
+        <w:t>])) -&gt; Formula</w:t>
       </w:r>
     </w:p>
     <w:p>
@@ -1617,8 +2067,13 @@
         <w:t>之间的关系，主要是</w:t>
       </w:r>
       <w:r>
-        <w:t>a = xxxb</w:t>
-      </w:r>
+        <w:t xml:space="preserve">a = </w:t>
+      </w:r>
+      <w:proofErr w:type="spellStart"/>
+      <w:r>
+        <w:t>xxxb</w:t>
+      </w:r>
+      <w:proofErr w:type="spellEnd"/>
       <w:r>
         <w:t>。</w:t>
       </w:r>
@@ -1722,8 +2177,21 @@
       <w:pPr>
         <w:ind w:left="336"/>
       </w:pPr>
-      <w:r>
-        <w:t>Get_Inverse_Function(f: Function) -&gt; Function</w:t>
+      <w:proofErr w:type="spellStart"/>
+      <w:r>
+        <w:t>Get_Inverse_</w:t>
+      </w:r>
+      <w:proofErr w:type="gramStart"/>
+      <w:r>
+        <w:t>Function</w:t>
+      </w:r>
+      <w:proofErr w:type="spellEnd"/>
+      <w:r>
+        <w:t>(</w:t>
+      </w:r>
+      <w:proofErr w:type="gramEnd"/>
+      <w:r>
+        <w:t>f: Function) -&gt; Function</w:t>
       </w:r>
     </w:p>
     <w:p/>
@@ -1742,8 +2210,13 @@
       <w:pPr>
         <w:ind w:left="336"/>
       </w:pPr>
-      <w:r>
-        <w:t>Negation(a: Assertion)</w:t>
+      <w:proofErr w:type="gramStart"/>
+      <w:r>
+        <w:t>Negation(</w:t>
+      </w:r>
+      <w:proofErr w:type="gramEnd"/>
+      <w:r>
+        <w:t>a: Assertion)</w:t>
       </w:r>
     </w:p>
     <w:p>
@@ -1783,8 +2256,13 @@
       <w:pPr>
         <w:ind w:left="336"/>
       </w:pPr>
-      <w:r>
-        <w:t xml:space="preserve">NumberOfTerms(s: Set) -&gt; </w:t>
+      <w:proofErr w:type="spellStart"/>
+      <w:r>
+        <w:t>NumberOfTerms</w:t>
+      </w:r>
+      <w:proofErr w:type="spellEnd"/>
+      <w:r>
+        <w:t xml:space="preserve">(s: Set) -&gt; </w:t>
       </w:r>
       <w:r>
         <w:t>非负整数</w:t>
@@ -1806,16 +2284,26 @@
       <w:pPr>
         <w:ind w:left="336"/>
       </w:pPr>
-      <w:r>
-        <w:t>Max(s: Set) -&gt; Number</w:t>
-      </w:r>
-    </w:p>
-    <w:p>
-      <w:pPr>
-        <w:ind w:left="336"/>
-      </w:pPr>
-      <w:r>
-        <w:t>Min(s: Set) -&gt; Number</w:t>
+      <w:proofErr w:type="gramStart"/>
+      <w:r>
+        <w:t>Max(</w:t>
+      </w:r>
+      <w:proofErr w:type="gramEnd"/>
+      <w:r>
+        <w:t>s: Set) -&gt; Number</w:t>
+      </w:r>
+    </w:p>
+    <w:p>
+      <w:pPr>
+        <w:ind w:left="336"/>
+      </w:pPr>
+      <w:proofErr w:type="gramStart"/>
+      <w:r>
+        <w:t>Min(</w:t>
+      </w:r>
+      <w:proofErr w:type="gramEnd"/>
+      <w:r>
+        <w:t>s: Set) -&gt; Number</w:t>
       </w:r>
     </w:p>
     <w:p>
@@ -1830,9 +2318,24 @@
       <w:pPr>
         <w:ind w:left="336"/>
       </w:pPr>
-      <w:r>
-        <w:t>OneOf(s: Set) -&gt; SetTerm</w:t>
-      </w:r>
+      <w:proofErr w:type="spellStart"/>
+      <w:proofErr w:type="gramStart"/>
+      <w:r>
+        <w:t>OneOf</w:t>
+      </w:r>
+      <w:proofErr w:type="spellEnd"/>
+      <w:r>
+        <w:t>(</w:t>
+      </w:r>
+      <w:proofErr w:type="gramEnd"/>
+      <w:r>
+        <w:t xml:space="preserve">s: Set) -&gt; </w:t>
+      </w:r>
+      <w:proofErr w:type="spellStart"/>
+      <w:r>
+        <w:t>SetTerm</w:t>
+      </w:r>
+      <w:proofErr w:type="spellEnd"/>
     </w:p>
     <w:p>
       <w:pPr>
@@ -1853,8 +2356,29 @@
       <w:pPr>
         <w:ind w:left="336"/>
       </w:pPr>
-      <w:r>
-        <w:t>Get_Set_NonZeroTerms(s: Set) -&gt; Set[SetTerm]</w:t>
+      <w:proofErr w:type="spellStart"/>
+      <w:r>
+        <w:t>Get_Set_</w:t>
+      </w:r>
+      <w:proofErr w:type="gramStart"/>
+      <w:r>
+        <w:t>NonZeroTerms</w:t>
+      </w:r>
+      <w:proofErr w:type="spellEnd"/>
+      <w:r>
+        <w:t>(</w:t>
+      </w:r>
+      <w:proofErr w:type="gramEnd"/>
+      <w:r>
+        <w:t>s: Set) -&gt; Set[</w:t>
+      </w:r>
+      <w:proofErr w:type="spellStart"/>
+      <w:r>
+        <w:t>SetTerm</w:t>
+      </w:r>
+      <w:proofErr w:type="spellEnd"/>
+      <w:r>
+        <w:t>]</w:t>
       </w:r>
     </w:p>
     <w:p>
@@ -1882,11 +2406,19 @@
         </w:rPr>
         <w:t>的参数，</w:t>
       </w:r>
-      <w:r>
-        <w:rPr>
-          <w:color w:val="DE3C36"/>
-        </w:rPr>
-        <w:t xml:space="preserve">Get_Set_Term(s: Set, </w:t>
+      <w:proofErr w:type="spellStart"/>
+      <w:r>
+        <w:rPr>
+          <w:color w:val="DE3C36"/>
+        </w:rPr>
+        <w:t>Get_Set_Term</w:t>
+      </w:r>
+      <w:proofErr w:type="spellEnd"/>
+      <w:r>
+        <w:rPr>
+          <w:color w:val="DE3C36"/>
+        </w:rPr>
+        <w:t xml:space="preserve">(s: Set, </w:t>
       </w:r>
       <w:r>
         <w:rPr>
@@ -1908,11 +2440,19 @@
         </w:rPr>
         <w:t>比如</w:t>
       </w:r>
-      <w:r>
-        <w:rPr>
-          <w:color w:val="DE3C36"/>
-        </w:rPr>
-        <w:t>Get_Set_Term(s, x&gt;0)</w:t>
+      <w:proofErr w:type="spellStart"/>
+      <w:r>
+        <w:rPr>
+          <w:color w:val="DE3C36"/>
+        </w:rPr>
+        <w:t>Get_Set_Term</w:t>
+      </w:r>
+      <w:proofErr w:type="spellEnd"/>
+      <w:r>
+        <w:rPr>
+          <w:color w:val="DE3C36"/>
+        </w:rPr>
+        <w:t>(s, x&gt;0)</w:t>
       </w:r>
       <w:r>
         <w:rPr>
@@ -1945,9 +2485,29 @@
       <w:pPr>
         <w:ind w:left="336"/>
       </w:pPr>
-      <w:r>
-        <w:t>Get_Set_Term_Type(s:Set) -&gt; NumberType</w:t>
-      </w:r>
+      <w:proofErr w:type="spellStart"/>
+      <w:r>
+        <w:t>Get_Set_Term_Type</w:t>
+      </w:r>
+      <w:proofErr w:type="spellEnd"/>
+      <w:r>
+        <w:t>(</w:t>
+      </w:r>
+      <w:proofErr w:type="spellStart"/>
+      <w:proofErr w:type="gramStart"/>
+      <w:r>
+        <w:t>s:Set</w:t>
+      </w:r>
+      <w:proofErr w:type="spellEnd"/>
+      <w:proofErr w:type="gramEnd"/>
+      <w:r>
+        <w:t xml:space="preserve">) -&gt; </w:t>
+      </w:r>
+      <w:proofErr w:type="spellStart"/>
+      <w:r>
+        <w:t>NumberType</w:t>
+      </w:r>
+      <w:proofErr w:type="spellEnd"/>
     </w:p>
     <w:p/>
     <w:p>
@@ -1958,15 +2518,33 @@
         </w:numPr>
       </w:pPr>
       <w:r>
-        <w:t>返回集合所有元素的和</w:t>
-      </w:r>
-    </w:p>
-    <w:p>
-      <w:pPr>
-        <w:ind w:left="336"/>
-      </w:pPr>
-      <w:r>
-        <w:t>Get_Set_Sum(s: Set) -&gt; Number</w:t>
+        <w:t>返回集合所有元素的</w:t>
+      </w:r>
+      <w:proofErr w:type="gramStart"/>
+      <w:r>
+        <w:t>和</w:t>
+      </w:r>
+      <w:proofErr w:type="gramEnd"/>
+    </w:p>
+    <w:p>
+      <w:pPr>
+        <w:ind w:left="336"/>
+      </w:pPr>
+      <w:proofErr w:type="spellStart"/>
+      <w:r>
+        <w:t>Get_Set_</w:t>
+      </w:r>
+      <w:proofErr w:type="gramStart"/>
+      <w:r>
+        <w:t>Sum</w:t>
+      </w:r>
+      <w:proofErr w:type="spellEnd"/>
+      <w:r>
+        <w:t>(</w:t>
+      </w:r>
+      <w:proofErr w:type="gramEnd"/>
+      <w:r>
+        <w:t>s: Set) -&gt; Number</w:t>
       </w:r>
     </w:p>
     <w:p>
@@ -1981,8 +2559,21 @@
       <w:pPr>
         <w:ind w:left="336"/>
       </w:pPr>
-      <w:r>
-        <w:t>Get_Set_Product(s: Set) -&gt; Number</w:t>
+      <w:proofErr w:type="spellStart"/>
+      <w:r>
+        <w:t>Get_Set_</w:t>
+      </w:r>
+      <w:proofErr w:type="gramStart"/>
+      <w:r>
+        <w:t>Product</w:t>
+      </w:r>
+      <w:proofErr w:type="spellEnd"/>
+      <w:r>
+        <w:t>(</w:t>
+      </w:r>
+      <w:proofErr w:type="gramEnd"/>
+      <w:r>
+        <w:t>s: Set) -&gt; Number</w:t>
       </w:r>
     </w:p>
     <w:p>
@@ -2098,9 +2689,27 @@
       <w:pPr>
         <w:ind w:left="336"/>
       </w:pPr>
-      <w:r>
-        <w:t>Get_Sequence_Element_Type(s: Sequence) -&gt; NumberType</w:t>
-      </w:r>
+      <w:proofErr w:type="spellStart"/>
+      <w:r>
+        <w:t>Get_Sequence_Element_</w:t>
+      </w:r>
+      <w:proofErr w:type="gramStart"/>
+      <w:r>
+        <w:t>Type</w:t>
+      </w:r>
+      <w:proofErr w:type="spellEnd"/>
+      <w:r>
+        <w:t>(</w:t>
+      </w:r>
+      <w:proofErr w:type="gramEnd"/>
+      <w:r>
+        <w:t xml:space="preserve">s: Sequence) -&gt; </w:t>
+      </w:r>
+      <w:proofErr w:type="spellStart"/>
+      <w:r>
+        <w:t>NumberType</w:t>
+      </w:r>
+      <w:proofErr w:type="spellEnd"/>
     </w:p>
     <w:p>
       <w:pPr>
@@ -2109,19 +2718,31 @@
       <w:r>
         <w:t>序列的第</w:t>
       </w:r>
+      <w:proofErr w:type="spellStart"/>
       <w:r>
         <w:t>i</w:t>
       </w:r>
-      <w:r>
-        <w:t>个元素</w:t>
-      </w:r>
-    </w:p>
-    <w:p>
-      <w:pPr>
-        <w:ind w:left="336"/>
-      </w:pPr>
-      <w:r>
-        <w:t xml:space="preserve">Get_Sequence_Term(s: Sequence, n: Integers) -&gt; </w:t>
+      <w:proofErr w:type="spellEnd"/>
+      <w:proofErr w:type="gramStart"/>
+      <w:r>
+        <w:t>个</w:t>
+      </w:r>
+      <w:proofErr w:type="gramEnd"/>
+      <w:r>
+        <w:t>元素</w:t>
+      </w:r>
+    </w:p>
+    <w:p>
+      <w:pPr>
+        <w:ind w:left="336"/>
+      </w:pPr>
+      <w:proofErr w:type="spellStart"/>
+      <w:r>
+        <w:t>Get_Sequence_Term</w:t>
+      </w:r>
+      <w:proofErr w:type="spellEnd"/>
+      <w:r>
+        <w:t xml:space="preserve">(s: Sequence, n: Integers) -&gt; </w:t>
       </w:r>
       <w:r>
         <w:t>序列元素</w:t>
@@ -2138,14 +2759,29 @@
       <w:r>
         <w:t>获取多项式第</w:t>
       </w:r>
+      <w:proofErr w:type="spellStart"/>
       <w:r>
         <w:t>i</w:t>
       </w:r>
-      <w:r>
-        <w:t>项（幂为</w:t>
-      </w:r>
-      <w:r>
-        <w:t>i)</w:t>
+      <w:proofErr w:type="spellEnd"/>
+      <w:r>
+        <w:t>项（</w:t>
+      </w:r>
+      <w:proofErr w:type="gramStart"/>
+      <w:r>
+        <w:t>幂</w:t>
+      </w:r>
+      <w:proofErr w:type="gramEnd"/>
+      <w:r>
+        <w:t>为</w:t>
+      </w:r>
+      <w:proofErr w:type="spellStart"/>
+      <w:r>
+        <w:t>i</w:t>
+      </w:r>
+      <w:proofErr w:type="spellEnd"/>
+      <w:r>
+        <w:t>)</w:t>
       </w:r>
       <w:r>
         <w:t>的系数</w:t>
@@ -2155,8 +2791,13 @@
       <w:pPr>
         <w:ind w:left="336"/>
       </w:pPr>
-      <w:r>
-        <w:t xml:space="preserve">Get_Polynomial_Coefficient(p: Polynomial, i: </w:t>
+      <w:proofErr w:type="spellStart"/>
+      <w:r>
+        <w:t>Get_Polynomial_Coefficient</w:t>
+      </w:r>
+      <w:proofErr w:type="spellEnd"/>
+      <w:r>
+        <w:t xml:space="preserve">(p: Polynomial, i: </w:t>
       </w:r>
       <w:r>
         <w:t>非负整数</w:t>
@@ -2170,16 +2811,39 @@
         <w:ind w:left="336"/>
       </w:pPr>
       <w:r>
-        <w:t>获取多项式最高次幂</w:t>
-      </w:r>
-    </w:p>
-    <w:p>
-      <w:pPr>
-        <w:ind w:left="336"/>
-      </w:pPr>
-      <w:r>
-        <w:t>Get_Polynomial_Degree(p: Polynomial) -&gt; Numebr</w:t>
-      </w:r>
+        <w:t>获取多项式最高次</w:t>
+      </w:r>
+      <w:proofErr w:type="gramStart"/>
+      <w:r>
+        <w:t>幂</w:t>
+      </w:r>
+      <w:proofErr w:type="gramEnd"/>
+    </w:p>
+    <w:p>
+      <w:pPr>
+        <w:ind w:left="336"/>
+      </w:pPr>
+      <w:proofErr w:type="spellStart"/>
+      <w:r>
+        <w:t>Get_Polynomial_</w:t>
+      </w:r>
+      <w:proofErr w:type="gramStart"/>
+      <w:r>
+        <w:t>Degree</w:t>
+      </w:r>
+      <w:proofErr w:type="spellEnd"/>
+      <w:r>
+        <w:t>(</w:t>
+      </w:r>
+      <w:proofErr w:type="gramEnd"/>
+      <w:r>
+        <w:t xml:space="preserve">p: Polynomial) -&gt; </w:t>
+      </w:r>
+      <w:proofErr w:type="spellStart"/>
+      <w:r>
+        <w:t>Numebr</w:t>
+      </w:r>
+      <w:proofErr w:type="spellEnd"/>
     </w:p>
     <w:p>
       <w:pPr>
@@ -2199,8 +2863,29 @@
       <w:pPr>
         <w:ind w:left="336"/>
       </w:pPr>
-      <w:r>
-        <w:t>Get_Polynomial_Term(p: Polynomial) -&gt; Set[PolynomialTerm]</w:t>
+      <w:proofErr w:type="spellStart"/>
+      <w:r>
+        <w:t>Get_Polynomial_</w:t>
+      </w:r>
+      <w:proofErr w:type="gramStart"/>
+      <w:r>
+        <w:t>Term</w:t>
+      </w:r>
+      <w:proofErr w:type="spellEnd"/>
+      <w:r>
+        <w:t>(</w:t>
+      </w:r>
+      <w:proofErr w:type="gramEnd"/>
+      <w:r>
+        <w:t>p: Polynomial) -&gt; Set[</w:t>
+      </w:r>
+      <w:proofErr w:type="spellStart"/>
+      <w:r>
+        <w:t>PolynomialTerm</w:t>
+      </w:r>
+      <w:proofErr w:type="spellEnd"/>
+      <w:r>
+        <w:t>]</w:t>
       </w:r>
     </w:p>
     <w:p/>
@@ -2219,9 +2904,22 @@
       <w:pPr>
         <w:ind w:left="336"/>
       </w:pPr>
+      <w:proofErr w:type="spellStart"/>
       <w:r>
         <w:lastRenderedPageBreak/>
-        <w:t>Get_Factors(p: Polynomial) -&gt; Set(Formula)</w:t>
+        <w:t>Get_</w:t>
+      </w:r>
+      <w:proofErr w:type="gramStart"/>
+      <w:r>
+        <w:t>Factors</w:t>
+      </w:r>
+      <w:proofErr w:type="spellEnd"/>
+      <w:r>
+        <w:t>(</w:t>
+      </w:r>
+      <w:proofErr w:type="gramEnd"/>
+      <w:r>
+        <w:t>p: Polynomial) -&gt; Set(Formula)</w:t>
       </w:r>
     </w:p>
     <w:p>
@@ -2242,8 +2940,21 @@
       <w:pPr>
         <w:ind w:left="336"/>
       </w:pPr>
-      <w:r>
-        <w:t>Get_Factors_Expression(p: Polynomial) -&gt; Expression</w:t>
+      <w:proofErr w:type="spellStart"/>
+      <w:r>
+        <w:t>Get_Factors_</w:t>
+      </w:r>
+      <w:proofErr w:type="gramStart"/>
+      <w:r>
+        <w:t>Expression</w:t>
+      </w:r>
+      <w:proofErr w:type="spellEnd"/>
+      <w:r>
+        <w:t>(</w:t>
+      </w:r>
+      <w:proofErr w:type="gramEnd"/>
+      <w:r>
+        <w:t>p: Polynomial) -&gt; Expression</w:t>
       </w:r>
     </w:p>
     <w:p>
@@ -2258,8 +2969,21 @@
       <w:pPr>
         <w:ind w:left="336"/>
       </w:pPr>
-      <w:r>
-        <w:t>Get_Polynomial_ExpandExpression(p: Polynomial) -&gt; Expression</w:t>
+      <w:proofErr w:type="spellStart"/>
+      <w:r>
+        <w:t>Get_Polynomial_</w:t>
+      </w:r>
+      <w:proofErr w:type="gramStart"/>
+      <w:r>
+        <w:t>ExpandExpression</w:t>
+      </w:r>
+      <w:proofErr w:type="spellEnd"/>
+      <w:r>
+        <w:t>(</w:t>
+      </w:r>
+      <w:proofErr w:type="gramEnd"/>
+      <w:r>
+        <w:t>p: Polynomial) -&gt; Expression</w:t>
       </w:r>
     </w:p>
     <w:p/>
@@ -2287,45 +3011,44 @@
     <w:p>
       <w:pPr>
         <w:rPr>
+          <w:color w:val="FF0000"/>
+        </w:rPr>
+      </w:pPr>
+      <w:r>
+        <w:rPr>
           <w:rFonts w:hint="eastAsia"/>
           <w:color w:val="FF0000"/>
         </w:rPr>
-      </w:pPr>
-      <w:r>
-        <w:rPr>
-          <w:rFonts w:hint="eastAsia"/>
+        <w:t>几何部分待解决</w:t>
+      </w:r>
+    </w:p>
+    <w:p/>
+    <w:p>
+      <w:pPr>
+        <w:rPr>
+          <w:b/>
           <w:color w:val="FF0000"/>
         </w:rPr>
-        <w:t>几何部分待解决</w:t>
-      </w:r>
-    </w:p>
-    <w:p/>
-    <w:p>
-      <w:pPr>
+      </w:pPr>
+      <w:r>
         <w:rPr>
           <w:b/>
           <w:color w:val="FF0000"/>
         </w:rPr>
-      </w:pPr>
+        <w:t>遇到了一些几何题目（大多参考</w:t>
+      </w:r>
       <w:r>
         <w:rPr>
           <w:b/>
           <w:color w:val="FF0000"/>
         </w:rPr>
-        <w:t>遇到了一些几何题目（大多参考</w:t>
+        <w:t>conic10k</w:t>
       </w:r>
       <w:r>
         <w:rPr>
           <w:b/>
           <w:color w:val="FF0000"/>
         </w:rPr>
-        <w:t>conic10k</w:t>
-      </w:r>
-      <w:r>
-        <w:rPr>
-          <w:b/>
-          <w:color w:val="FF0000"/>
-        </w:rPr>
         <w:t>的本体）：</w:t>
       </w:r>
     </w:p>
@@ -2426,12 +3149,14 @@
           <w:color w:val="000000"/>
         </w:rPr>
       </w:pPr>
+      <w:proofErr w:type="spellStart"/>
       <w:r>
         <w:rPr>
           <w:color w:val="000000"/>
         </w:rPr>
         <w:t>LineSegment</w:t>
       </w:r>
+      <w:proofErr w:type="spellEnd"/>
       <w:r>
         <w:rPr>
           <w:color w:val="000000"/>
@@ -2454,16 +3179,24 @@
       </w:r>
     </w:p>
     <w:p>
+      <w:proofErr w:type="spellStart"/>
       <w:r>
         <w:rPr>
           <w:color w:val="000000"/>
         </w:rPr>
-        <w:t>xAxis \in axis</w:t>
-      </w:r>
+        <w:t>xAxis</w:t>
+      </w:r>
+      <w:proofErr w:type="spellEnd"/>
       <w:r>
         <w:rPr>
           <w:color w:val="000000"/>
         </w:rPr>
+        <w:t xml:space="preserve"> \in axis</w:t>
+      </w:r>
+      <w:r>
+        <w:rPr>
+          <w:color w:val="000000"/>
+        </w:rPr>
         <w:t>：二维坐标系中的横坐标</w:t>
       </w:r>
     </w:p>
@@ -2473,16 +3206,24 @@
           <w:color w:val="000000"/>
         </w:rPr>
       </w:pPr>
+      <w:proofErr w:type="spellStart"/>
       <w:r>
         <w:rPr>
           <w:color w:val="000000"/>
         </w:rPr>
-        <w:t>yAxis \in axis</w:t>
-      </w:r>
+        <w:t>yAxis</w:t>
+      </w:r>
+      <w:proofErr w:type="spellEnd"/>
       <w:r>
         <w:rPr>
           <w:color w:val="000000"/>
         </w:rPr>
+        <w:t xml:space="preserve"> \in axis</w:t>
+      </w:r>
+      <w:r>
+        <w:rPr>
+          <w:color w:val="000000"/>
+        </w:rPr>
         <w:t>：二维坐标系中的纵坐标</w:t>
       </w:r>
     </w:p>
@@ -2515,7 +3256,19 @@
         <w:rPr>
           <w:color w:val="DE3C36"/>
         </w:rPr>
-        <w:t>其实也可以是三维坐标中的，只要提前确定坐标空间即可</w:t>
+        <w:t>其实也可</w:t>
+      </w:r>
+      <w:r>
+        <w:rPr>
+          <w:color w:val="DE3C36"/>
+        </w:rPr>
+        <w:t>以</w:t>
+      </w:r>
+      <w:r>
+        <w:rPr>
+          <w:color w:val="DE3C36"/>
+        </w:rPr>
+        <w:t>是三维坐标中的，只要提前确定坐标空间即可</w:t>
       </w:r>
     </w:p>
     <w:p>
@@ -2554,10 +3307,94 @@
     </w:p>
     <w:p>
       <w:r>
-        <w:t xml:space="preserve">   PointOnCurve(p: Point, c: Curve) -&gt; bool</w:t>
-      </w:r>
-    </w:p>
-    <w:p/>
+        <w:t xml:space="preserve">   </w:t>
+      </w:r>
+      <w:proofErr w:type="spellStart"/>
+      <w:proofErr w:type="gramStart"/>
+      <w:r>
+        <w:t>PointOnCurve</w:t>
+      </w:r>
+      <w:proofErr w:type="spellEnd"/>
+      <w:r>
+        <w:t>(</w:t>
+      </w:r>
+      <w:proofErr w:type="gramEnd"/>
+      <w:r>
+        <w:t>p: Point, c: Curve) -&gt; bool</w:t>
+      </w:r>
+    </w:p>
+    <w:p>
+      <w:pPr>
+        <w:rPr>
+          <w:rFonts w:hint="eastAsia"/>
+          <w:color w:val="DE3C36"/>
+        </w:rPr>
+      </w:pPr>
+      <w:r>
+        <w:rPr>
+          <w:rFonts w:hint="eastAsia"/>
+          <w:color w:val="DE3C36"/>
+        </w:rPr>
+        <w:t>用</w:t>
+      </w:r>
+      <w:proofErr w:type="spellStart"/>
+      <w:r>
+        <w:rPr>
+          <w:color w:val="DE3C36"/>
+        </w:rPr>
+        <w:t>Is_Point_On</w:t>
+      </w:r>
+      <w:proofErr w:type="spellEnd"/>
+      <w:r>
+        <w:rPr>
+          <w:color w:val="DE3C36"/>
+        </w:rPr>
+        <w:t xml:space="preserve"> : (Point, {-,-}) -&gt; Bool</w:t>
+      </w:r>
+      <w:r>
+        <w:rPr>
+          <w:rFonts w:hint="eastAsia"/>
+          <w:color w:val="DE3C36"/>
+        </w:rPr>
+        <w:t xml:space="preserve"> </w:t>
+      </w:r>
+      <w:r>
+        <w:rPr>
+          <w:rFonts w:hint="eastAsia"/>
+          <w:color w:val="DE3C36"/>
+        </w:rPr>
+        <w:t>（</w:t>
+      </w:r>
+      <w:r>
+        <w:rPr>
+          <w:rFonts w:hint="eastAsia"/>
+          <w:color w:val="DE3C36"/>
+        </w:rPr>
+        <w:t>{-,-}</w:t>
+      </w:r>
+      <w:r>
+        <w:rPr>
+          <w:rFonts w:hint="eastAsia"/>
+          <w:color w:val="DE3C36"/>
+        </w:rPr>
+        <w:t>为泛型）</w:t>
+      </w:r>
+    </w:p>
+    <w:p>
+      <w:pPr>
+        <w:rPr>
+          <w:rFonts w:hint="eastAsia"/>
+          <w:color w:val="DE3C36"/>
+        </w:rPr>
+      </w:pPr>
+      <w:r>
+        <w:rPr>
+          <w:rFonts w:hint="eastAsia"/>
+          <w:color w:val="DE3C36"/>
+        </w:rPr>
+        <w:t>仍然希望几何对象可以在一些推理中视为点集</w:t>
+      </w:r>
+    </w:p>
     <w:p>
       <w:pPr>
         <w:numPr>
@@ -2571,20 +3408,36 @@
     </w:p>
     <w:p>
       <w:r>
-        <w:t xml:space="preserve">   EndpointOfLinesegment(l: Linesegment) = Set(Point)</w:t>
-      </w:r>
-    </w:p>
-    <w:p>
-      <w:r>
         <w:t xml:space="preserve">   </w:t>
       </w:r>
+      <w:proofErr w:type="spellStart"/>
+      <w:proofErr w:type="gramStart"/>
+      <w:r>
+        <w:t>EndpointOfLinesegment</w:t>
+      </w:r>
+      <w:proofErr w:type="spellEnd"/>
+      <w:r>
+        <w:t>(</w:t>
+      </w:r>
+      <w:proofErr w:type="gramEnd"/>
+      <w:r>
+        <w:t xml:space="preserve">l: </w:t>
+      </w:r>
+      <w:proofErr w:type="spellStart"/>
+      <w:r>
+        <w:t>Linesegment</w:t>
+      </w:r>
+      <w:proofErr w:type="spellEnd"/>
+      <w:r>
+        <w:t>) = Set(Point)</w:t>
+      </w:r>
+    </w:p>
+    <w:p>
+      <w:r>
+        <w:t xml:space="preserve">   </w:t>
+      </w:r>
       <w:r>
         <w:t>线段的垂直平分线</w:t>
-      </w:r>
-    </w:p>
-    <w:p>
-      <w:r>
-        <w:t xml:space="preserve">   PerpendicularBisector(l: LineSegment) -&gt; Line</w:t>
       </w:r>
     </w:p>
     <w:p>
@@ -2592,13 +3445,74 @@
         <w:lastRenderedPageBreak/>
         <w:t xml:space="preserve">   </w:t>
       </w:r>
+      <w:proofErr w:type="spellStart"/>
+      <w:proofErr w:type="gramStart"/>
+      <w:r>
+        <w:t>PerpendicularBisector</w:t>
+      </w:r>
+      <w:proofErr w:type="spellEnd"/>
+      <w:r>
+        <w:t>(</w:t>
+      </w:r>
+      <w:proofErr w:type="gramEnd"/>
+      <w:r>
+        <w:t xml:space="preserve">l: </w:t>
+      </w:r>
+      <w:proofErr w:type="spellStart"/>
+      <w:r>
+        <w:t>LineSegment</w:t>
+      </w:r>
+      <w:proofErr w:type="spellEnd"/>
+      <w:r>
+        <w:t>) -&gt; Line</w:t>
+      </w:r>
+    </w:p>
+    <w:p>
+      <w:r>
+        <w:t xml:space="preserve">   </w:t>
+      </w:r>
       <w:r>
         <w:t>线段的中点</w:t>
       </w:r>
     </w:p>
     <w:p>
       <w:r>
-        <w:t xml:space="preserve">   MidPoint(l: LineSegment) -&gt; Point</w:t>
+        <w:t xml:space="preserve">   </w:t>
+      </w:r>
+      <w:proofErr w:type="spellStart"/>
+      <w:proofErr w:type="gramStart"/>
+      <w:r>
+        <w:t>MidPoint</w:t>
+      </w:r>
+      <w:proofErr w:type="spellEnd"/>
+      <w:r>
+        <w:t>(</w:t>
+      </w:r>
+      <w:proofErr w:type="gramEnd"/>
+      <w:r>
+        <w:t xml:space="preserve">l: </w:t>
+      </w:r>
+      <w:proofErr w:type="spellStart"/>
+      <w:r>
+        <w:t>LineSegment</w:t>
+      </w:r>
+      <w:proofErr w:type="spellEnd"/>
+      <w:r>
+        <w:t>) -&gt; Point</w:t>
+      </w:r>
+    </w:p>
+    <w:p>
+      <w:pPr>
+        <w:rPr>
+          <w:color w:val="DE3C36"/>
+        </w:rPr>
+      </w:pPr>
+      <w:r>
+        <w:rPr>
+          <w:rFonts w:hint="eastAsia"/>
+          <w:color w:val="DE3C36"/>
+        </w:rPr>
+        <w:t>后两者有了，但是前者可以商榷</w:t>
       </w:r>
     </w:p>
     <w:p/>
@@ -2615,13 +3529,29 @@
     </w:p>
     <w:p>
       <w:r>
-        <w:t xml:space="preserve">   Coordinates(p: Point) = (x,y) </w:t>
+        <w:t xml:space="preserve">   Coordinates(p: Point) = (</w:t>
+      </w:r>
+      <w:proofErr w:type="spellStart"/>
+      <w:r>
+        <w:t>x,y</w:t>
+      </w:r>
+      <w:proofErr w:type="spellEnd"/>
+      <w:r>
+        <w:t xml:space="preserve">) </w:t>
       </w:r>
       <w:r>
         <w:t>或者</w:t>
       </w:r>
       <w:r>
-        <w:t xml:space="preserve"> (x,y,z) </w:t>
+        <w:t xml:space="preserve"> (</w:t>
+      </w:r>
+      <w:proofErr w:type="spellStart"/>
+      <w:r>
+        <w:t>x,y,z</w:t>
+      </w:r>
+      <w:proofErr w:type="spellEnd"/>
+      <w:r>
+        <w:t xml:space="preserve">) </w:t>
       </w:r>
       <w:r>
         <w:t>具体看在什么坐标系下</w:t>
@@ -2637,15 +3567,54 @@
     </w:p>
     <w:p>
       <w:r>
-        <w:t xml:space="preserve">   XCoordinate(p: Point) -&gt; Number</w:t>
-      </w:r>
-    </w:p>
-    <w:p>
-      <w:r>
-        <w:t xml:space="preserve">   YCoordinate(p: Point) -&gt; Number</w:t>
-      </w:r>
-    </w:p>
-    <w:p/>
+        <w:t xml:space="preserve">   </w:t>
+      </w:r>
+      <w:proofErr w:type="spellStart"/>
+      <w:proofErr w:type="gramStart"/>
+      <w:r>
+        <w:t>XCoordinate</w:t>
+      </w:r>
+      <w:proofErr w:type="spellEnd"/>
+      <w:r>
+        <w:t>(</w:t>
+      </w:r>
+      <w:proofErr w:type="gramEnd"/>
+      <w:r>
+        <w:t>p: Point) -&gt; Number</w:t>
+      </w:r>
+    </w:p>
+    <w:p>
+      <w:r>
+        <w:t xml:space="preserve">   </w:t>
+      </w:r>
+      <w:proofErr w:type="spellStart"/>
+      <w:proofErr w:type="gramStart"/>
+      <w:r>
+        <w:t>YCoordinate</w:t>
+      </w:r>
+      <w:proofErr w:type="spellEnd"/>
+      <w:r>
+        <w:t>(</w:t>
+      </w:r>
+      <w:proofErr w:type="gramEnd"/>
+      <w:r>
+        <w:t>p: Point) -&gt; Number</w:t>
+      </w:r>
+    </w:p>
+    <w:p>
+      <w:pPr>
+        <w:rPr>
+          <w:color w:val="DE3C36"/>
+        </w:rPr>
+      </w:pPr>
+      <w:r>
+        <w:rPr>
+          <w:rFonts w:hint="eastAsia"/>
+          <w:color w:val="DE3C36"/>
+        </w:rPr>
+        <w:t>已有</w:t>
+      </w:r>
+    </w:p>
     <w:p>
       <w:pPr>
         <w:numPr>
@@ -2661,11 +3630,30 @@
       <w:pPr>
         <w:ind w:left="336"/>
       </w:pPr>
-      <w:r>
-        <w:t>Distance(a: Union[Point, Curve], b: Union[Point, Curve]) -&gt; Number</w:t>
-      </w:r>
-    </w:p>
-    <w:p/>
+      <w:proofErr w:type="gramStart"/>
+      <w:r>
+        <w:t>Distance(</w:t>
+      </w:r>
+      <w:proofErr w:type="gramEnd"/>
+      <w:r>
+        <w:t>a: Union[Point, Curve], b: Union[Point, Curve]) -&gt; Number</w:t>
+      </w:r>
+    </w:p>
+    <w:p>
+      <w:pPr>
+        <w:rPr>
+          <w:rFonts w:hint="eastAsia"/>
+          <w:color w:val="DE3C36"/>
+        </w:rPr>
+      </w:pPr>
+      <w:r>
+        <w:rPr>
+          <w:rFonts w:hint="eastAsia"/>
+          <w:color w:val="DE3C36"/>
+        </w:rPr>
+        <w:t>已有</w:t>
+      </w:r>
+    </w:p>
     <w:p>
       <w:pPr>
         <w:numPr>
@@ -2681,8 +3669,21 @@
       <w:pPr>
         <w:ind w:left="336"/>
       </w:pPr>
-      <w:r>
-        <w:t>Get_Curve_Expression(c: Curve) -&gt; Expression</w:t>
+      <w:proofErr w:type="spellStart"/>
+      <w:r>
+        <w:t>Get_Curve_</w:t>
+      </w:r>
+      <w:proofErr w:type="gramStart"/>
+      <w:r>
+        <w:t>Expression</w:t>
+      </w:r>
+      <w:proofErr w:type="spellEnd"/>
+      <w:r>
+        <w:t>(</w:t>
+      </w:r>
+      <w:proofErr w:type="gramEnd"/>
+      <w:r>
+        <w:t>c: Curve) -&gt; Expression</w:t>
       </w:r>
     </w:p>
     <w:p>
@@ -2700,11 +3701,37 @@
       <w:pPr>
         <w:ind w:left="336"/>
       </w:pPr>
-      <w:r>
-        <w:t>Get_Circle_Center(c: Circle) -&gt; Point</w:t>
-      </w:r>
-    </w:p>
-    <w:p/>
+      <w:proofErr w:type="spellStart"/>
+      <w:r>
+        <w:t>Get_Circle_</w:t>
+      </w:r>
+      <w:proofErr w:type="gramStart"/>
+      <w:r>
+        <w:t>Center</w:t>
+      </w:r>
+      <w:proofErr w:type="spellEnd"/>
+      <w:r>
+        <w:t>(</w:t>
+      </w:r>
+      <w:proofErr w:type="gramEnd"/>
+      <w:r>
+        <w:t>c: Circle) -&gt; Point</w:t>
+      </w:r>
+    </w:p>
+    <w:p>
+      <w:pPr>
+        <w:rPr>
+          <w:color w:val="DE3C36"/>
+        </w:rPr>
+      </w:pPr>
+      <w:r>
+        <w:rPr>
+          <w:rFonts w:hint="eastAsia"/>
+          <w:color w:val="DE3C36"/>
+        </w:rPr>
+        <w:t>已有</w:t>
+      </w:r>
+    </w:p>
     <w:p>
       <w:pPr>
         <w:numPr>
@@ -2720,8 +3747,21 @@
       <w:pPr>
         <w:ind w:left="336"/>
       </w:pPr>
-      <w:r>
-        <w:t>Get_Vertex(p: Union[ Parabola, ...]) -&gt; Union[ Set[Point], Point]</w:t>
+      <w:proofErr w:type="spellStart"/>
+      <w:r>
+        <w:t>Get_</w:t>
+      </w:r>
+      <w:proofErr w:type="gramStart"/>
+      <w:r>
+        <w:t>Vertex</w:t>
+      </w:r>
+      <w:proofErr w:type="spellEnd"/>
+      <w:r>
+        <w:t>(</w:t>
+      </w:r>
+      <w:proofErr w:type="gramEnd"/>
+      <w:r>
+        <w:t>p: Union[ Parabola, ...]) -&gt; Union[ Set[Point], Point]</w:t>
       </w:r>
     </w:p>
     <w:p/>
@@ -2740,8 +3780,13 @@
       <w:pPr>
         <w:ind w:left="336"/>
       </w:pPr>
-      <w:r>
-        <w:t>Intersection(a: Union[Axis, Curve], b: Union[Axis, Curve]) -&gt; Set[point]</w:t>
+      <w:proofErr w:type="gramStart"/>
+      <w:r>
+        <w:t>Intersection(</w:t>
+      </w:r>
+      <w:proofErr w:type="gramEnd"/>
+      <w:r>
+        <w:t>a: Union[Axis, Curve], b: Union[Axis, Curve]) -&gt; Set[point]</w:t>
       </w:r>
     </w:p>
     <w:p/>
@@ -2776,6 +3821,7 @@
         <w:ind w:left="336"/>
       </w:pPr>
       <w:r>
+        <w:lastRenderedPageBreak/>
         <w:t>最简单的处理方法就是让</w:t>
       </w:r>
       <w:r>
@@ -2899,9 +3945,11 @@
       <w:r>
         <w:t>形式表示，声明为</w:t>
       </w:r>
+      <w:proofErr w:type="spellStart"/>
       <w:r>
         <w:t>RepatingDecimals</w:t>
       </w:r>
+      <w:proofErr w:type="spellEnd"/>
       <w:r>
         <w:t>类型</w:t>
       </w:r>
@@ -2969,7 +4017,15 @@
         <w:ind w:left="336"/>
       </w:pPr>
       <w:r>
-        <w:t>标注一：</w:t>
+        <w:t>标注</w:t>
+      </w:r>
+      <w:proofErr w:type="gramStart"/>
+      <w:r>
+        <w:t>一</w:t>
+      </w:r>
+      <w:proofErr w:type="gramEnd"/>
+      <w:r>
+        <w:t>：</w:t>
       </w:r>
     </w:p>
     <w:p>
@@ -2984,16 +4040,26 @@
       <w:pPr>
         <w:ind w:left="336"/>
       </w:pPr>
-      <w:r>
-        <w:t xml:space="preserve">Get_Equation_Expression(f) = (4*Power(x,2) + a1*x + 8*x + 9 = 0); </w:t>
-      </w:r>
-    </w:p>
-    <w:p>
-      <w:pPr>
-        <w:ind w:left="336"/>
-      </w:pPr>
-      <w:r>
-        <w:t xml:space="preserve">Get_Equation_Expression(f) = (4*Power(x,2) + a2*x + 8*x + 9 = 0); </w:t>
+      <w:proofErr w:type="spellStart"/>
+      <w:r>
+        <w:t>Get_Equation_Expression</w:t>
+      </w:r>
+      <w:proofErr w:type="spellEnd"/>
+      <w:r>
+        <w:t xml:space="preserve">(f) = (4*Power(x,2) + a1*x + 8*x + 9 = 0); </w:t>
+      </w:r>
+    </w:p>
+    <w:p>
+      <w:pPr>
+        <w:ind w:left="336"/>
+      </w:pPr>
+      <w:proofErr w:type="spellStart"/>
+      <w:r>
+        <w:t>Get_Equation_Expression</w:t>
+      </w:r>
+      <w:proofErr w:type="spellEnd"/>
+      <w:r>
+        <w:t xml:space="preserve">(f) = (4*Power(x,2) + a2*x + 8*x + 9 = 0); </w:t>
       </w:r>
     </w:p>
     <w:p>
@@ -3006,9 +4072,17 @@
           <w:shd w:val="clear" w:color="auto" w:fill="FFFFFF"/>
         </w:rPr>
       </w:pPr>
-      <w:r>
-        <w:t>NumberOfElements(</w:t>
-      </w:r>
+      <w:proofErr w:type="spellStart"/>
+      <w:proofErr w:type="gramStart"/>
+      <w:r>
+        <w:t>NumberOfElements</w:t>
+      </w:r>
+      <w:proofErr w:type="spellEnd"/>
+      <w:r>
+        <w:t>(</w:t>
+      </w:r>
+      <w:proofErr w:type="spellStart"/>
+      <w:proofErr w:type="gramEnd"/>
       <w:r>
         <w:rPr>
           <w:rFonts w:ascii="-apple-system" w:hAnsi="-apple-system" w:cs="-apple-system"/>
@@ -3016,7 +4090,37 @@
           <w:sz w:val="24"/>
           <w:shd w:val="clear" w:color="auto" w:fill="FFFFFF"/>
         </w:rPr>
-        <w:t>Solve_equation(f,x)) = 1</w:t>
+        <w:t>Solve_equation</w:t>
+      </w:r>
+      <w:proofErr w:type="spellEnd"/>
+      <w:r>
+        <w:rPr>
+          <w:rFonts w:ascii="-apple-system" w:hAnsi="-apple-system" w:cs="-apple-system"/>
+          <w:color w:val="1F2328"/>
+          <w:sz w:val="24"/>
+          <w:shd w:val="clear" w:color="auto" w:fill="FFFFFF"/>
+        </w:rPr>
+        <w:t>(</w:t>
+      </w:r>
+      <w:proofErr w:type="spellStart"/>
+      <w:r>
+        <w:rPr>
+          <w:rFonts w:ascii="-apple-system" w:hAnsi="-apple-system" w:cs="-apple-system"/>
+          <w:color w:val="1F2328"/>
+          <w:sz w:val="24"/>
+          <w:shd w:val="clear" w:color="auto" w:fill="FFFFFF"/>
+        </w:rPr>
+        <w:t>f,x</w:t>
+      </w:r>
+      <w:proofErr w:type="spellEnd"/>
+      <w:r>
+        <w:rPr>
+          <w:rFonts w:ascii="-apple-system" w:hAnsi="-apple-system" w:cs="-apple-system"/>
+          <w:color w:val="1F2328"/>
+          <w:sz w:val="24"/>
+          <w:shd w:val="clear" w:color="auto" w:fill="FFFFFF"/>
+        </w:rPr>
+        <w:t>)) = 1</w:t>
       </w:r>
     </w:p>
     <w:p>
@@ -3029,9 +4133,17 @@
           <w:shd w:val="clear" w:color="auto" w:fill="FFFFFF"/>
         </w:rPr>
       </w:pPr>
-      <w:r>
-        <w:t>NumberOfElements(</w:t>
-      </w:r>
+      <w:proofErr w:type="spellStart"/>
+      <w:proofErr w:type="gramStart"/>
+      <w:r>
+        <w:t>NumberOfElements</w:t>
+      </w:r>
+      <w:proofErr w:type="spellEnd"/>
+      <w:r>
+        <w:t>(</w:t>
+      </w:r>
+      <w:proofErr w:type="spellStart"/>
+      <w:proofErr w:type="gramEnd"/>
       <w:r>
         <w:rPr>
           <w:rFonts w:ascii="-apple-system" w:hAnsi="-apple-system" w:cs="-apple-system"/>
@@ -3039,24 +4151,64 @@
           <w:sz w:val="24"/>
           <w:shd w:val="clear" w:color="auto" w:fill="FFFFFF"/>
         </w:rPr>
-        <w:t>Solve_equation(g,x)) = 1</w:t>
-      </w:r>
-    </w:p>
-    <w:p>
-      <w:pPr>
-        <w:ind w:left="336"/>
-      </w:pPr>
-      <w:r>
-        <w:t>Negation(a1 = a2)</w:t>
-      </w:r>
-    </w:p>
-    <w:p>
-      <w:pPr>
-        <w:ind w:left="336"/>
-      </w:pPr>
-      <w:r>
-        <w:t>a1 + a2 = ?</w:t>
-      </w:r>
+        <w:t>Solve_equation</w:t>
+      </w:r>
+      <w:proofErr w:type="spellEnd"/>
+      <w:r>
+        <w:rPr>
+          <w:rFonts w:ascii="-apple-system" w:hAnsi="-apple-system" w:cs="-apple-system"/>
+          <w:color w:val="1F2328"/>
+          <w:sz w:val="24"/>
+          <w:shd w:val="clear" w:color="auto" w:fill="FFFFFF"/>
+        </w:rPr>
+        <w:t>(</w:t>
+      </w:r>
+      <w:proofErr w:type="spellStart"/>
+      <w:r>
+        <w:rPr>
+          <w:rFonts w:ascii="-apple-system" w:hAnsi="-apple-system" w:cs="-apple-system"/>
+          <w:color w:val="1F2328"/>
+          <w:sz w:val="24"/>
+          <w:shd w:val="clear" w:color="auto" w:fill="FFFFFF"/>
+        </w:rPr>
+        <w:t>g,x</w:t>
+      </w:r>
+      <w:proofErr w:type="spellEnd"/>
+      <w:r>
+        <w:rPr>
+          <w:rFonts w:ascii="-apple-system" w:hAnsi="-apple-system" w:cs="-apple-system"/>
+          <w:color w:val="1F2328"/>
+          <w:sz w:val="24"/>
+          <w:shd w:val="clear" w:color="auto" w:fill="FFFFFF"/>
+        </w:rPr>
+        <w:t>)) = 1</w:t>
+      </w:r>
+    </w:p>
+    <w:p>
+      <w:pPr>
+        <w:ind w:left="336"/>
+      </w:pPr>
+      <w:proofErr w:type="gramStart"/>
+      <w:r>
+        <w:t>Negation(</w:t>
+      </w:r>
+      <w:proofErr w:type="gramEnd"/>
+      <w:r>
+        <w:t>a1 = a2)</w:t>
+      </w:r>
+    </w:p>
+    <w:p>
+      <w:pPr>
+        <w:ind w:left="336"/>
+      </w:pPr>
+      <w:r>
+        <w:t xml:space="preserve">a1 + a2 </w:t>
+      </w:r>
+      <w:proofErr w:type="gramStart"/>
+      <w:r>
+        <w:t>= ?</w:t>
+      </w:r>
+      <w:proofErr w:type="gramEnd"/>
     </w:p>
     <w:p>
       <w:pPr>
@@ -3076,6 +4228,7 @@
         <w:ind w:left="336"/>
       </w:pPr>
       <w:r>
+        <w:lastRenderedPageBreak/>
         <w:t>。。。</w:t>
       </w:r>
     </w:p>
@@ -3092,7 +4245,6 @@
         <w:rPr>
           <w:noProof/>
         </w:rPr>
-        <w:lastRenderedPageBreak/>
         <w:drawing>
           <wp:inline distT="0" distB="0" distL="0" distR="0" wp14:anchorId="29B462A5" wp14:editId="08392B89">
             <wp:extent cx="5064760" cy="1210573"/>
@@ -3147,12 +4299,14 @@
         </w:rPr>
         <w:t>，【</w:t>
       </w:r>
+      <w:proofErr w:type="spellStart"/>
       <w:r>
         <w:rPr>
           <w:rFonts w:hint="eastAsia"/>
         </w:rPr>
         <w:t>asy</w:t>
       </w:r>
+      <w:proofErr w:type="spellEnd"/>
       <w:r>
         <w:rPr>
           <w:rFonts w:hint="eastAsia"/>
@@ -3267,14 +4421,24 @@
         </w:numPr>
       </w:pPr>
       <w:r>
-        <w:t>某些数满足</w:t>
-      </w:r>
+        <w:t>某些</w:t>
+      </w:r>
+      <w:proofErr w:type="gramStart"/>
+      <w:r>
+        <w:t>数满足</w:t>
+      </w:r>
+      <w:proofErr w:type="gramEnd"/>
       <w:r>
         <w:t>xx</w:t>
       </w:r>
       <w:r>
-        <w:t>条件，然后求这些数的和</w:t>
-      </w:r>
+        <w:t>条件，然后求这些数的</w:t>
+      </w:r>
+      <w:proofErr w:type="gramStart"/>
+      <w:r>
+        <w:t>和</w:t>
+      </w:r>
+      <w:proofErr w:type="gramEnd"/>
     </w:p>
     <w:p>
       <w:pPr>
@@ -3386,8 +4550,13 @@
         <w:t>a100</w:t>
       </w:r>
       <w:r>
-        <w:t>项的和</w:t>
-      </w:r>
+        <w:t>项的</w:t>
+      </w:r>
+      <w:proofErr w:type="gramStart"/>
+      <w:r>
+        <w:t>和</w:t>
+      </w:r>
+      <w:proofErr w:type="gramEnd"/>
     </w:p>
     <w:p>
       <w:pPr>
@@ -4727,7 +5896,6 @@
   <w:style w:type="character" w:default="1" w:styleId="a0">
     <w:name w:val="Default Paragraph Font"/>
     <w:uiPriority w:val="1"/>
-    <w:semiHidden/>
     <w:unhideWhenUsed/>
   </w:style>
   <w:style w:type="table" w:default="1" w:styleId="a1">

</xml_diff>